<commit_message>
update inf. about tests
</commit_message>
<xml_diff>
--- a/for developer/Test first/firstest tests on iteration 100.docx
+++ b/for developer/Test first/firstest tests on iteration 100.docx
@@ -5,6 +5,9 @@
     <w:p>
       <w:r>
         <w:t>За исходное изображение взято следующее изображение</w:t>
+      </w:r>
+      <w:r>
+        <w:t xml:space="preserve"> формата 1024 Х 682</w:t>
       </w:r>
       <w:r>
         <w:t>:</w:t>
@@ -312,6 +315,11 @@
       </w:r>
     </w:p>
     <w:p>
+      <w:r>
+        <w:t>1)</w:t>
+      </w:r>
+    </w:p>
+    <w:p>
       <w:pPr>
         <w:rPr>
           <w:lang w:val="en-US"/>
@@ -322,8 +330,8 @@
           <w:noProof/>
         </w:rPr>
         <w:drawing>
-          <wp:inline distT="0" distB="0" distL="0" distR="0" wp14:anchorId="448D9182" wp14:editId="73A3E39D">
-            <wp:extent cx="4006761" cy="2667000"/>
+          <wp:inline distT="0" distB="0" distL="0" distR="0" wp14:anchorId="448D9182" wp14:editId="00956A9A">
+            <wp:extent cx="3777803" cy="2514600"/>
             <wp:effectExtent l="0" t="0" r="0" b="0"/>
             <wp:docPr id="6" name="Рисунок 6"/>
             <wp:cNvGraphicFramePr>
@@ -354,7 +362,7 @@
                   <pic:spPr bwMode="auto">
                     <a:xfrm>
                       <a:off x="0" y="0"/>
-                      <a:ext cx="4026180" cy="2679926"/>
+                      <a:ext cx="3816045" cy="2540055"/>
                     </a:xfrm>
                     <a:prstGeom prst="rect">
                       <a:avLst/>
@@ -372,6 +380,11 @@
       </w:r>
     </w:p>
     <w:p>
+      <w:r>
+        <w:t>2)</w:t>
+      </w:r>
+    </w:p>
+    <w:p>
       <w:pPr>
         <w:rPr>
           <w:lang w:val="en-US"/>
@@ -382,9 +395,9 @@
           <w:noProof/>
         </w:rPr>
         <w:drawing>
-          <wp:inline distT="0" distB="0" distL="0" distR="0" wp14:anchorId="2BA4697D" wp14:editId="5603AFB1">
-            <wp:extent cx="3977640" cy="2647616"/>
-            <wp:effectExtent l="0" t="0" r="3810" b="635"/>
+          <wp:inline distT="0" distB="0" distL="0" distR="0" wp14:anchorId="2BA4697D" wp14:editId="5D77D906">
+            <wp:extent cx="3756660" cy="2500525"/>
+            <wp:effectExtent l="0" t="0" r="0" b="0"/>
             <wp:docPr id="7" name="Рисунок 7"/>
             <wp:cNvGraphicFramePr>
               <a:graphicFrameLocks xmlns:a="http://schemas.openxmlformats.org/drawingml/2006/main" noChangeAspect="1"/>
@@ -414,7 +427,7 @@
                   <pic:spPr bwMode="auto">
                     <a:xfrm>
                       <a:off x="0" y="0"/>
-                      <a:ext cx="3997353" cy="2660737"/>
+                      <a:ext cx="3798871" cy="2528622"/>
                     </a:xfrm>
                     <a:prstGeom prst="rect">
                       <a:avLst/>
@@ -432,6 +445,11 @@
       </w:r>
     </w:p>
     <w:p>
+      <w:r>
+        <w:t>3)</w:t>
+      </w:r>
+    </w:p>
+    <w:p>
       <w:pPr>
         <w:rPr>
           <w:lang w:val="en-US"/>
@@ -442,9 +460,9 @@
           <w:noProof/>
         </w:rPr>
         <w:drawing>
-          <wp:inline distT="0" distB="0" distL="0" distR="0" wp14:anchorId="55F1321F" wp14:editId="4A54EACF">
-            <wp:extent cx="4052364" cy="2697355"/>
-            <wp:effectExtent l="0" t="0" r="5715" b="8255"/>
+          <wp:inline distT="0" distB="0" distL="0" distR="0" wp14:anchorId="55F1321F" wp14:editId="07DD372E">
+            <wp:extent cx="3764280" cy="2505599"/>
+            <wp:effectExtent l="0" t="0" r="7620" b="9525"/>
             <wp:docPr id="8" name="Рисунок 8"/>
             <wp:cNvGraphicFramePr>
               <a:graphicFrameLocks xmlns:a="http://schemas.openxmlformats.org/drawingml/2006/main" noChangeAspect="1"/>
@@ -474,7 +492,7 @@
                   <pic:spPr bwMode="auto">
                     <a:xfrm>
                       <a:off x="0" y="0"/>
-                      <a:ext cx="4158932" cy="2768289"/>
+                      <a:ext cx="3889969" cy="2589260"/>
                     </a:xfrm>
                     <a:prstGeom prst="rect">
                       <a:avLst/>
@@ -507,7 +525,6 @@
     </w:p>
     <w:p>
       <w:r>
-        <w:lastRenderedPageBreak/>
         <w:t>Обнаруженные проблемы</w:t>
       </w:r>
       <w:r>
@@ -537,6 +554,9 @@
       <w:r>
         <w:t>)</w:t>
       </w:r>
+      <w:r>
+        <w:t>.</w:t>
+      </w:r>
     </w:p>
     <w:p>
       <w:pPr>
@@ -567,6 +587,9 @@
       <w:r>
         <w:t>независимо от изначальных</w:t>
       </w:r>
+      <w:r>
+        <w:t>.</w:t>
+      </w:r>
     </w:p>
     <w:p>
       <w:r>
@@ -585,7 +608,10 @@
         <w:t>test</w:t>
       </w:r>
       <w:r>
-        <w:t>_1</w:t>
+        <w:t>_</w:t>
+      </w:r>
+      <w:r>
+        <w:t>1</w:t>
       </w:r>
     </w:p>
     <w:sectPr>

</xml_diff>